<commit_message>
updated lab1 docx and added README
</commit_message>
<xml_diff>
--- a/CS2106Lab1/AxxxxxxY.docx
+++ b/CS2106Lab1/AxxxxxxY.docx
@@ -257,6 +257,20 @@
               </w:rPr>
               <w:t>Name:</w:t>
             </w:r>
+            <w:r>
+              <w:rPr>
+                <w:lang w:val="en-US"/>
+              </w:rPr>
+              <w:t xml:space="preserve"> Kenneth </w:t>
+            </w:r>
+            <w:proofErr w:type="spellStart"/>
+            <w:r>
+              <w:rPr>
+                <w:lang w:val="en-US"/>
+              </w:rPr>
+              <w:t>Seet</w:t>
+            </w:r>
+            <w:proofErr w:type="spellEnd"/>
           </w:p>
         </w:tc>
         <w:tc>
@@ -291,14 +305,12 @@
               </w:rPr>
               <w:t>Student ID (</w:t>
             </w:r>
-            <w:proofErr w:type="spellStart"/>
-            <w:r>
-              <w:rPr>
-                <w:lang w:val="en-US"/>
-              </w:rPr>
-              <w:t>AxxxxxxY</w:t>
-            </w:r>
-            <w:proofErr w:type="spellEnd"/>
+            <w:r>
+              <w:rPr>
+                <w:lang w:val="en-US"/>
+              </w:rPr>
+              <w:t>A0258173Y</w:t>
+            </w:r>
             <w:r>
               <w:rPr>
                 <w:lang w:val="en-US"/>
@@ -339,14 +351,12 @@
               </w:rPr>
               <w:t>Group (</w:t>
             </w:r>
-            <w:proofErr w:type="spellStart"/>
-            <w:r>
-              <w:rPr>
-                <w:lang w:val="en-US"/>
-              </w:rPr>
-              <w:t>Bxx</w:t>
-            </w:r>
-            <w:proofErr w:type="spellEnd"/>
+            <w:r>
+              <w:rPr>
+                <w:lang w:val="en-US"/>
+              </w:rPr>
+              <w:t>B18</w:t>
+            </w:r>
             <w:r>
               <w:rPr>
                 <w:lang w:val="en-US"/>
@@ -411,6 +421,12 @@
               </w:rPr>
               <w:t>Name:</w:t>
             </w:r>
+            <w:r>
+              <w:rPr>
+                <w:lang w:val="en-US"/>
+              </w:rPr>
+              <w:t xml:space="preserve"> Daniel Wang</w:t>
+            </w:r>
           </w:p>
         </w:tc>
         <w:tc>
@@ -588,24 +604,38 @@
     <w:p>
       <w:pPr>
         <w:jc w:val="both"/>
-        <w:rPr>
-          <w:lang w:val="en-US"/>
-        </w:rPr>
-      </w:pPr>
-      <w:r>
-        <w:rPr>
-          <w:lang w:val="en-US"/>
-        </w:rPr>
-        <w:t>&lt;Your answer here&gt;</w:t>
-      </w:r>
-    </w:p>
-    <w:p>
-      <w:pPr>
-        <w:jc w:val="both"/>
-        <w:rPr>
-          <w:b/>
-          <w:bCs/>
-          <w:lang w:val="en-US"/>
+      </w:pPr>
+      <w:proofErr w:type="spellStart"/>
+      <w:r>
+        <w:t>stdio.h</w:t>
+      </w:r>
+      <w:proofErr w:type="spellEnd"/>
+      <w:r>
+        <w:t xml:space="preserve"> is enclosed in angle brackets as it is a named header,</w:t>
+      </w:r>
+      <w:r>
+        <w:br/>
+        <w:t xml:space="preserve">and </w:t>
+      </w:r>
+      <w:proofErr w:type="spellStart"/>
+      <w:r>
+        <w:t>queue.h</w:t>
+      </w:r>
+      <w:proofErr w:type="spellEnd"/>
+      <w:r>
+        <w:t xml:space="preserve"> is enclosed in quotes as it is from a source file in the</w:t>
+      </w:r>
+      <w:r>
+        <w:br/>
+        <w:t>same directory.</w:t>
+      </w:r>
+    </w:p>
+    <w:p>
+      <w:pPr>
+        <w:jc w:val="both"/>
+        <w:rPr>
+          <w:b/>
+          <w:bCs/>
         </w:rPr>
       </w:pPr>
     </w:p>
@@ -640,15 +670,23 @@
     <w:p>
       <w:pPr>
         <w:jc w:val="both"/>
-        <w:rPr>
-          <w:lang w:val="en-US"/>
-        </w:rPr>
-      </w:pPr>
-      <w:r>
-        <w:rPr>
-          <w:lang w:val="en-US"/>
-        </w:rPr>
-        <w:t>&lt;Your answer here&gt;</w:t>
+      </w:pPr>
+      <w:r>
+        <w:t>The static declaration in the context of variable declaration means that its</w:t>
+      </w:r>
+      <w:r>
+        <w:br/>
+        <w:t>value remains in memory while the program is running, and sets the lifespan of the</w:t>
+      </w:r>
+      <w:r>
+        <w:br/>
+        <w:t xml:space="preserve">variable </w:t>
+      </w:r>
+      <w:r>
+        <w:t xml:space="preserve">to </w:t>
+      </w:r>
+      <w:r>
+        <w:t>the scope of the containing file.</w:t>
       </w:r>
     </w:p>
     <w:p>
@@ -690,24 +728,45 @@
     <w:p>
       <w:pPr>
         <w:jc w:val="both"/>
-        <w:rPr>
-          <w:lang w:val="en-US"/>
-        </w:rPr>
-      </w:pPr>
-      <w:r>
-        <w:rPr>
-          <w:lang w:val="en-US"/>
-        </w:rPr>
-        <w:t>&lt;Your answer here&gt;</w:t>
-      </w:r>
-    </w:p>
-    <w:p>
-      <w:pPr>
-        <w:jc w:val="both"/>
-        <w:rPr>
-          <w:b/>
-          <w:bCs/>
-          <w:lang w:val="en-US"/>
+      </w:pPr>
+      <w:r>
+        <w:t xml:space="preserve">The error is caused by the </w:t>
+      </w:r>
+      <w:proofErr w:type="spellStart"/>
+      <w:r>
+        <w:t>enq</w:t>
+      </w:r>
+      <w:proofErr w:type="spellEnd"/>
+      <w:r>
+        <w:t xml:space="preserve">() and </w:t>
+      </w:r>
+      <w:proofErr w:type="spellStart"/>
+      <w:r>
+        <w:t>deq</w:t>
+      </w:r>
+      <w:proofErr w:type="spellEnd"/>
+      <w:r>
+        <w:t>() methods lacking a</w:t>
+      </w:r>
+      <w:r>
+        <w:br/>
+        <w:t>function prototype, so the compiler does not know that the functions</w:t>
+      </w:r>
+      <w:r>
+        <w:br/>
+        <w:t>are declared. Furthermore, the compiler does not support implicit</w:t>
+      </w:r>
+      <w:r>
+        <w:br/>
+        <w:t>function declarations, as seen in the error log.</w:t>
+      </w:r>
+    </w:p>
+    <w:p>
+      <w:pPr>
+        <w:jc w:val="both"/>
+        <w:rPr>
+          <w:b/>
+          <w:bCs/>
         </w:rPr>
       </w:pPr>
     </w:p>
@@ -741,16 +800,91 @@
     </w:p>
     <w:p>
       <w:pPr>
-        <w:jc w:val="both"/>
-        <w:rPr>
-          <w:lang w:val="en-US"/>
-        </w:rPr>
-      </w:pPr>
-      <w:r>
-        <w:rPr>
-          <w:lang w:val="en-US"/>
-        </w:rPr>
-        <w:t>&lt;Your answer here&gt;</w:t>
+        <w:tabs>
+          <w:tab w:val="left" w:pos="2371"/>
+        </w:tabs>
+        <w:jc w:val="both"/>
+        <w:rPr>
+          <w:lang w:val="en-US"/>
+        </w:rPr>
+      </w:pPr>
+      <w:r>
+        <w:rPr>
+          <w:lang w:val="en-US"/>
+        </w:rPr>
+        <w:t xml:space="preserve">void </w:t>
+      </w:r>
+      <w:proofErr w:type="spellStart"/>
+      <w:r>
+        <w:rPr>
+          <w:lang w:val="en-US"/>
+        </w:rPr>
+        <w:t>enq</w:t>
+      </w:r>
+      <w:proofErr w:type="spellEnd"/>
+      <w:r>
+        <w:rPr>
+          <w:lang w:val="en-US"/>
+        </w:rPr>
+        <w:t>(double</w:t>
+      </w:r>
+      <w:proofErr w:type="gramStart"/>
+      <w:r>
+        <w:rPr>
+          <w:lang w:val="en-US"/>
+        </w:rPr>
+        <w:t>);</w:t>
+      </w:r>
+      <w:proofErr w:type="gramEnd"/>
+    </w:p>
+    <w:p>
+      <w:pPr>
+        <w:tabs>
+          <w:tab w:val="left" w:pos="2371"/>
+        </w:tabs>
+        <w:jc w:val="both"/>
+        <w:rPr>
+          <w:lang w:val="en-US"/>
+        </w:rPr>
+      </w:pPr>
+    </w:p>
+    <w:p>
+      <w:pPr>
+        <w:tabs>
+          <w:tab w:val="left" w:pos="2371"/>
+        </w:tabs>
+        <w:jc w:val="both"/>
+        <w:rPr>
+          <w:lang w:val="en-US"/>
+        </w:rPr>
+      </w:pPr>
+      <w:r>
+        <w:rPr>
+          <w:lang w:val="en-US"/>
+        </w:rPr>
+        <w:t xml:space="preserve">double </w:t>
+      </w:r>
+      <w:proofErr w:type="spellStart"/>
+      <w:proofErr w:type="gramStart"/>
+      <w:r>
+        <w:rPr>
+          <w:lang w:val="en-US"/>
+        </w:rPr>
+        <w:t>deq</w:t>
+      </w:r>
+      <w:proofErr w:type="spellEnd"/>
+      <w:r>
+        <w:rPr>
+          <w:lang w:val="en-US"/>
+        </w:rPr>
+        <w:t>(</w:t>
+      </w:r>
+      <w:proofErr w:type="gramEnd"/>
+      <w:r>
+        <w:rPr>
+          <w:lang w:val="en-US"/>
+        </w:rPr>
+        <w:t>);</w:t>
       </w:r>
     </w:p>
     <w:p>
@@ -2995,7 +3129,6 @@
   <w:style w:type="character" w:default="1" w:styleId="DefaultParagraphFont">
     <w:name w:val="Default Paragraph Font"/>
     <w:uiPriority w:val="1"/>
-    <w:semiHidden/>
     <w:unhideWhenUsed/>
   </w:style>
   <w:style w:type="table" w:default="1" w:styleId="TableNormal">

</xml_diff>

<commit_message>
completed till qn 2.2
</commit_message>
<xml_diff>
--- a/CS2106Lab1/AxxxxxxY.docx
+++ b/CS2106Lab1/AxxxxxxY.docx
@@ -261,7 +261,26 @@
               <w:rPr>
                 <w:lang w:val="en-US"/>
               </w:rPr>
-              <w:t xml:space="preserve"> Kenneth </w:t>
+              <w:t xml:space="preserve"> </w:t>
+            </w:r>
+          </w:p>
+        </w:tc>
+        <w:tc>
+          <w:tcPr>
+            <w:tcW w:w="4508" w:type="dxa"/>
+          </w:tcPr>
+          <w:p>
+            <w:pPr>
+              <w:jc w:val="both"/>
+              <w:rPr>
+                <w:lang w:val="en-US"/>
+              </w:rPr>
+            </w:pPr>
+            <w:r>
+              <w:rPr>
+                <w:lang w:val="en-US"/>
+              </w:rPr>
+              <w:t xml:space="preserve">Kenneth </w:t>
             </w:r>
             <w:proofErr w:type="spellStart"/>
             <w:r>
@@ -271,19 +290,6 @@
               <w:t>Seet</w:t>
             </w:r>
             <w:proofErr w:type="spellEnd"/>
-          </w:p>
-        </w:tc>
-        <w:tc>
-          <w:tcPr>
-            <w:tcW w:w="4508" w:type="dxa"/>
-          </w:tcPr>
-          <w:p>
-            <w:pPr>
-              <w:jc w:val="both"/>
-              <w:rPr>
-                <w:lang w:val="en-US"/>
-              </w:rPr>
-            </w:pPr>
           </w:p>
         </w:tc>
       </w:tr>
@@ -303,33 +309,27 @@
               <w:rPr>
                 <w:lang w:val="en-US"/>
               </w:rPr>
-              <w:t>Student ID (</w:t>
-            </w:r>
+              <w:t>Student ID:</w:t>
+            </w:r>
+          </w:p>
+        </w:tc>
+        <w:tc>
+          <w:tcPr>
+            <w:tcW w:w="4508" w:type="dxa"/>
+          </w:tcPr>
+          <w:p>
+            <w:pPr>
+              <w:jc w:val="both"/>
+              <w:rPr>
+                <w:lang w:val="en-US"/>
+              </w:rPr>
+            </w:pPr>
             <w:r>
               <w:rPr>
                 <w:lang w:val="en-US"/>
               </w:rPr>
               <w:t>A0258173Y</w:t>
             </w:r>
-            <w:r>
-              <w:rPr>
-                <w:lang w:val="en-US"/>
-              </w:rPr>
-              <w:t>):</w:t>
-            </w:r>
-          </w:p>
-        </w:tc>
-        <w:tc>
-          <w:tcPr>
-            <w:tcW w:w="4508" w:type="dxa"/>
-          </w:tcPr>
-          <w:p>
-            <w:pPr>
-              <w:jc w:val="both"/>
-              <w:rPr>
-                <w:lang w:val="en-US"/>
-              </w:rPr>
-            </w:pPr>
           </w:p>
         </w:tc>
       </w:tr>
@@ -349,33 +349,27 @@
               <w:rPr>
                 <w:lang w:val="en-US"/>
               </w:rPr>
-              <w:t>Group (</w:t>
-            </w:r>
+              <w:t>Group:</w:t>
+            </w:r>
+          </w:p>
+        </w:tc>
+        <w:tc>
+          <w:tcPr>
+            <w:tcW w:w="4508" w:type="dxa"/>
+          </w:tcPr>
+          <w:p>
+            <w:pPr>
+              <w:jc w:val="both"/>
+              <w:rPr>
+                <w:lang w:val="en-US"/>
+              </w:rPr>
+            </w:pPr>
             <w:r>
               <w:rPr>
                 <w:lang w:val="en-US"/>
               </w:rPr>
               <w:t>B18</w:t>
             </w:r>
-            <w:r>
-              <w:rPr>
-                <w:lang w:val="en-US"/>
-              </w:rPr>
-              <w:t>):</w:t>
-            </w:r>
-          </w:p>
-        </w:tc>
-        <w:tc>
-          <w:tcPr>
-            <w:tcW w:w="4508" w:type="dxa"/>
-          </w:tcPr>
-          <w:p>
-            <w:pPr>
-              <w:jc w:val="both"/>
-              <w:rPr>
-                <w:lang w:val="en-US"/>
-              </w:rPr>
-            </w:pPr>
           </w:p>
         </w:tc>
       </w:tr>
@@ -425,7 +419,7 @@
               <w:rPr>
                 <w:lang w:val="en-US"/>
               </w:rPr>
-              <w:t xml:space="preserve"> Daniel Wang</w:t>
+              <w:t xml:space="preserve"> </w:t>
             </w:r>
           </w:p>
         </w:tc>
@@ -440,6 +434,12 @@
                 <w:lang w:val="en-US"/>
               </w:rPr>
             </w:pPr>
+            <w:r>
+              <w:rPr>
+                <w:lang w:val="en-US"/>
+              </w:rPr>
+              <w:t>Daniel Wang</w:t>
+            </w:r>
           </w:p>
         </w:tc>
       </w:tr>
@@ -459,21 +459,7 @@
               <w:rPr>
                 <w:lang w:val="en-US"/>
               </w:rPr>
-              <w:t>Student ID (</w:t>
-            </w:r>
-            <w:proofErr w:type="spellStart"/>
-            <w:r>
-              <w:rPr>
-                <w:lang w:val="en-US"/>
-              </w:rPr>
-              <w:t>AxxxxxxY</w:t>
-            </w:r>
-            <w:proofErr w:type="spellEnd"/>
-            <w:r>
-              <w:rPr>
-                <w:lang w:val="en-US"/>
-              </w:rPr>
-              <w:t>):</w:t>
+              <w:t>Student ID:</w:t>
             </w:r>
           </w:p>
         </w:tc>
@@ -507,21 +493,7 @@
               <w:rPr>
                 <w:lang w:val="en-US"/>
               </w:rPr>
-              <w:t>Group (</w:t>
-            </w:r>
-            <w:proofErr w:type="spellStart"/>
-            <w:r>
-              <w:rPr>
-                <w:lang w:val="en-US"/>
-              </w:rPr>
-              <w:t>Bxx</w:t>
-            </w:r>
-            <w:proofErr w:type="spellEnd"/>
-            <w:r>
-              <w:rPr>
-                <w:lang w:val="en-US"/>
-              </w:rPr>
-              <w:t>):</w:t>
+              <w:t>Group:</w:t>
             </w:r>
           </w:p>
         </w:tc>
@@ -672,21 +644,7 @@
         <w:jc w:val="both"/>
       </w:pPr>
       <w:r>
-        <w:t>The static declaration in the context of variable declaration means that its</w:t>
-      </w:r>
-      <w:r>
-        <w:br/>
-        <w:t>value remains in memory while the program is running, and sets the lifespan of the</w:t>
-      </w:r>
-      <w:r>
-        <w:br/>
-        <w:t xml:space="preserve">variable </w:t>
-      </w:r>
-      <w:r>
-        <w:t xml:space="preserve">to </w:t>
-      </w:r>
-      <w:r>
-        <w:t>the scope of the containing file.</w:t>
+        <w:t>The static declaration in the context of a variable declaration means that its value remains in memory while the program is running.</w:t>
       </w:r>
     </w:p>
     <w:p>
@@ -1068,6 +1026,13 @@
                 <w:lang w:val="en-US"/>
               </w:rPr>
             </w:pPr>
+            <w:r>
+              <w:rPr>
+                <w:color w:val="C00000"/>
+                <w:lang w:val="en-US"/>
+              </w:rPr>
+              <w:t>G</w:t>
+            </w:r>
           </w:p>
         </w:tc>
         <w:tc>
@@ -1082,6 +1047,13 @@
                 <w:lang w:val="en-US"/>
               </w:rPr>
             </w:pPr>
+            <w:r>
+              <w:rPr>
+                <w:color w:val="C00000"/>
+                <w:lang w:val="en-US"/>
+              </w:rPr>
+              <w:t>0x102c68008</w:t>
+            </w:r>
           </w:p>
         </w:tc>
       </w:tr>
@@ -1117,6 +1089,13 @@
                 <w:lang w:val="en-US"/>
               </w:rPr>
             </w:pPr>
+            <w:r>
+              <w:rPr>
+                <w:color w:val="C00000"/>
+                <w:lang w:val="en-US"/>
+              </w:rPr>
+              <w:t>G</w:t>
+            </w:r>
           </w:p>
         </w:tc>
         <w:tc>
@@ -1131,6 +1110,13 @@
                 <w:lang w:val="en-US"/>
               </w:rPr>
             </w:pPr>
+            <w:r>
+              <w:rPr>
+                <w:color w:val="C00000"/>
+                <w:lang w:val="en-US"/>
+              </w:rPr>
+              <w:t>0x102c68010</w:t>
+            </w:r>
           </w:p>
         </w:tc>
       </w:tr>
@@ -1166,6 +1152,13 @@
                 <w:lang w:val="en-US"/>
               </w:rPr>
             </w:pPr>
+            <w:r>
+              <w:rPr>
+                <w:color w:val="C00000"/>
+                <w:lang w:val="en-US"/>
+              </w:rPr>
+              <w:t>G</w:t>
+            </w:r>
           </w:p>
         </w:tc>
         <w:tc>
@@ -1180,6 +1173,13 @@
                 <w:lang w:val="en-US"/>
               </w:rPr>
             </w:pPr>
+            <w:r>
+              <w:rPr>
+                <w:color w:val="C00000"/>
+                <w:lang w:val="en-US"/>
+              </w:rPr>
+              <w:t>0x102c68018</w:t>
+            </w:r>
           </w:p>
         </w:tc>
       </w:tr>
@@ -1215,6 +1215,13 @@
                 <w:lang w:val="en-US"/>
               </w:rPr>
             </w:pPr>
+            <w:r>
+              <w:rPr>
+                <w:color w:val="C00000"/>
+                <w:lang w:val="en-US"/>
+              </w:rPr>
+              <w:t>G</w:t>
+            </w:r>
           </w:p>
         </w:tc>
         <w:tc>
@@ -1229,6 +1236,13 @@
                 <w:lang w:val="en-US"/>
               </w:rPr>
             </w:pPr>
+            <w:r>
+              <w:rPr>
+                <w:color w:val="C00000"/>
+                <w:lang w:val="en-US"/>
+              </w:rPr>
+              <w:t>0x102c68020</w:t>
+            </w:r>
           </w:p>
         </w:tc>
       </w:tr>
@@ -1264,6 +1278,13 @@
                 <w:lang w:val="en-US"/>
               </w:rPr>
             </w:pPr>
+            <w:r>
+              <w:rPr>
+                <w:color w:val="C00000"/>
+                <w:lang w:val="en-US"/>
+              </w:rPr>
+              <w:t>L</w:t>
+            </w:r>
           </w:p>
         </w:tc>
         <w:tc>
@@ -1278,6 +1299,13 @@
                 <w:lang w:val="en-US"/>
               </w:rPr>
             </w:pPr>
+            <w:r>
+              <w:rPr>
+                <w:color w:val="C00000"/>
+                <w:lang w:val="en-US"/>
+              </w:rPr>
+              <w:t>0x102c68000</w:t>
+            </w:r>
           </w:p>
         </w:tc>
       </w:tr>
@@ -1313,6 +1341,13 @@
                 <w:lang w:val="en-US"/>
               </w:rPr>
             </w:pPr>
+            <w:r>
+              <w:rPr>
+                <w:color w:val="C00000"/>
+                <w:lang w:val="en-US"/>
+              </w:rPr>
+              <w:t>L</w:t>
+            </w:r>
           </w:p>
         </w:tc>
         <w:tc>
@@ -1327,6 +1362,13 @@
                 <w:lang w:val="en-US"/>
               </w:rPr>
             </w:pPr>
+            <w:r>
+              <w:rPr>
+                <w:color w:val="C00000"/>
+                <w:lang w:val="en-US"/>
+              </w:rPr>
+              <w:t>0x16d19f25c</w:t>
+            </w:r>
           </w:p>
         </w:tc>
       </w:tr>
@@ -1362,6 +1404,13 @@
                 <w:lang w:val="en-US"/>
               </w:rPr>
             </w:pPr>
+            <w:r>
+              <w:rPr>
+                <w:color w:val="C00000"/>
+                <w:lang w:val="en-US"/>
+              </w:rPr>
+              <w:t>L</w:t>
+            </w:r>
           </w:p>
         </w:tc>
         <w:tc>
@@ -1376,6 +1425,13 @@
                 <w:lang w:val="en-US"/>
               </w:rPr>
             </w:pPr>
+            <w:r>
+              <w:rPr>
+                <w:color w:val="C00000"/>
+                <w:lang w:val="en-US"/>
+              </w:rPr>
+              <w:t>0x16d19f258</w:t>
+            </w:r>
           </w:p>
         </w:tc>
       </w:tr>
@@ -1411,6 +1467,13 @@
                 <w:lang w:val="en-US"/>
               </w:rPr>
             </w:pPr>
+            <w:r>
+              <w:rPr>
+                <w:color w:val="C00000"/>
+                <w:lang w:val="en-US"/>
+              </w:rPr>
+              <w:t>L</w:t>
+            </w:r>
           </w:p>
         </w:tc>
         <w:tc>
@@ -1425,6 +1488,13 @@
                 <w:lang w:val="en-US"/>
               </w:rPr>
             </w:pPr>
+            <w:r>
+              <w:rPr>
+                <w:color w:val="C00000"/>
+                <w:lang w:val="en-US"/>
+              </w:rPr>
+              <w:t>0x16d19f254</w:t>
+            </w:r>
           </w:p>
         </w:tc>
       </w:tr>
@@ -1563,6 +1633,13 @@
                 <w:lang w:val="en-US"/>
               </w:rPr>
             </w:pPr>
+            <w:r>
+              <w:rPr>
+                <w:color w:val="C00000"/>
+                <w:lang w:val="en-US"/>
+              </w:rPr>
+              <w:t>D</w:t>
+            </w:r>
           </w:p>
         </w:tc>
       </w:tr>
@@ -1598,6 +1675,13 @@
                 <w:lang w:val="en-US"/>
               </w:rPr>
             </w:pPr>
+            <w:r>
+              <w:rPr>
+                <w:color w:val="C00000"/>
+                <w:lang w:val="en-US"/>
+              </w:rPr>
+              <w:t>D</w:t>
+            </w:r>
           </w:p>
         </w:tc>
       </w:tr>
@@ -1633,6 +1717,13 @@
                 <w:lang w:val="en-US"/>
               </w:rPr>
             </w:pPr>
+            <w:r>
+              <w:rPr>
+                <w:color w:val="C00000"/>
+                <w:lang w:val="en-US"/>
+              </w:rPr>
+              <w:t>D</w:t>
+            </w:r>
           </w:p>
         </w:tc>
       </w:tr>
@@ -1668,6 +1759,13 @@
                 <w:lang w:val="en-US"/>
               </w:rPr>
             </w:pPr>
+            <w:r>
+              <w:rPr>
+                <w:color w:val="C00000"/>
+                <w:lang w:val="en-US"/>
+              </w:rPr>
+              <w:t>D</w:t>
+            </w:r>
           </w:p>
         </w:tc>
       </w:tr>
@@ -1703,6 +1801,13 @@
                 <w:lang w:val="en-US"/>
               </w:rPr>
             </w:pPr>
+            <w:r>
+              <w:rPr>
+                <w:color w:val="C00000"/>
+                <w:lang w:val="en-US"/>
+              </w:rPr>
+              <w:t>D</w:t>
+            </w:r>
           </w:p>
         </w:tc>
       </w:tr>
@@ -1738,6 +1843,13 @@
                 <w:lang w:val="en-US"/>
               </w:rPr>
             </w:pPr>
+            <w:r>
+              <w:rPr>
+                <w:color w:val="C00000"/>
+                <w:lang w:val="en-US"/>
+              </w:rPr>
+              <w:t>S</w:t>
+            </w:r>
           </w:p>
         </w:tc>
       </w:tr>
@@ -1773,6 +1885,13 @@
                 <w:lang w:val="en-US"/>
               </w:rPr>
             </w:pPr>
+            <w:r>
+              <w:rPr>
+                <w:color w:val="C00000"/>
+                <w:lang w:val="en-US"/>
+              </w:rPr>
+              <w:t>S</w:t>
+            </w:r>
           </w:p>
         </w:tc>
       </w:tr>
@@ -1808,6 +1927,13 @@
                 <w:lang w:val="en-US"/>
               </w:rPr>
             </w:pPr>
+            <w:r>
+              <w:rPr>
+                <w:color w:val="C00000"/>
+                <w:lang w:val="en-US"/>
+              </w:rPr>
+              <w:t>S</w:t>
+            </w:r>
           </w:p>
         </w:tc>
       </w:tr>
@@ -1850,6 +1976,328 @@
       <w:pPr>
         <w:jc w:val="both"/>
         <w:rPr>
+          <w:color w:val="000000" w:themeColor="text1"/>
+          <w:lang w:val="en-US"/>
+        </w:rPr>
+      </w:pPr>
+      <w:r>
+        <w:rPr>
+          <w:lang w:val="en-US"/>
+        </w:rPr>
+        <w:t xml:space="preserve">Pointers, which are declared globally outside any function, will </w:t>
+      </w:r>
+      <w:proofErr w:type="gramStart"/>
+      <w:r>
+        <w:rPr>
+          <w:lang w:val="en-US"/>
+        </w:rPr>
+        <w:t>be located in</w:t>
+      </w:r>
+      <w:proofErr w:type="gramEnd"/>
+      <w:r>
+        <w:rPr>
+          <w:lang w:val="en-US"/>
+        </w:rPr>
+        <w:t xml:space="preserve"> the data segment. Since the address of w</w:t>
+      </w:r>
+      <w:r>
+        <w:rPr>
+          <w:lang w:val="en-US"/>
+        </w:rPr>
+        <w:t xml:space="preserve">, </w:t>
+      </w:r>
+      <w:r>
+        <w:rPr>
+          <w:color w:val="000000" w:themeColor="text1"/>
+          <w:lang w:val="en-US"/>
+        </w:rPr>
+        <w:t>0x102c68000</w:t>
+      </w:r>
+      <w:r>
+        <w:rPr>
+          <w:color w:val="000000" w:themeColor="text1"/>
+          <w:lang w:val="en-US"/>
+        </w:rPr>
+        <w:t>,</w:t>
+      </w:r>
+      <w:r>
+        <w:rPr>
+          <w:color w:val="000000" w:themeColor="text1"/>
+          <w:lang w:val="en-US"/>
+        </w:rPr>
+        <w:t xml:space="preserve"> is </w:t>
+      </w:r>
+      <w:proofErr w:type="gramStart"/>
+      <w:r>
+        <w:rPr>
+          <w:color w:val="000000" w:themeColor="text1"/>
+          <w:lang w:val="en-US"/>
+        </w:rPr>
+        <w:t>in close proximity to</w:t>
+      </w:r>
+      <w:proofErr w:type="gramEnd"/>
+      <w:r>
+        <w:rPr>
+          <w:color w:val="000000" w:themeColor="text1"/>
+          <w:lang w:val="en-US"/>
+        </w:rPr>
+        <w:t xml:space="preserve"> the rest of the addresses in the data segment, from range </w:t>
+      </w:r>
+      <w:r>
+        <w:rPr>
+          <w:color w:val="000000" w:themeColor="text1"/>
+          <w:lang w:val="en-US"/>
+        </w:rPr>
+        <w:t>0x102c68008</w:t>
+      </w:r>
+      <w:r>
+        <w:rPr>
+          <w:color w:val="000000" w:themeColor="text1"/>
+          <w:lang w:val="en-US"/>
+        </w:rPr>
+        <w:t xml:space="preserve"> to </w:t>
+      </w:r>
+      <w:r>
+        <w:rPr>
+          <w:color w:val="000000" w:themeColor="text1"/>
+          <w:lang w:val="en-US"/>
+        </w:rPr>
+        <w:t>0x102c68020</w:t>
+      </w:r>
+      <w:r>
+        <w:rPr>
+          <w:color w:val="000000" w:themeColor="text1"/>
+          <w:lang w:val="en-US"/>
+        </w:rPr>
+        <w:t>, I can infer that they are located in the same segment.</w:t>
+      </w:r>
+    </w:p>
+    <w:p>
+      <w:pPr>
+        <w:jc w:val="both"/>
+        <w:rPr>
+          <w:color w:val="000000" w:themeColor="text1"/>
+          <w:lang w:val="en-US"/>
+        </w:rPr>
+      </w:pPr>
+    </w:p>
+    <w:p>
+      <w:pPr>
+        <w:jc w:val="both"/>
+        <w:rPr>
+          <w:lang w:val="en-US"/>
+        </w:rPr>
+      </w:pPr>
+      <w:r>
+        <w:rPr>
+          <w:lang w:val="en-US"/>
+        </w:rPr>
+        <w:t>x, y, and z, being local variables, are stored on the stack by default.</w:t>
+      </w:r>
+    </w:p>
+    <w:p>
+      <w:pPr>
+        <w:jc w:val="both"/>
+        <w:rPr>
+          <w:b/>
+          <w:bCs/>
+          <w:lang w:val="en-US"/>
+        </w:rPr>
+      </w:pPr>
+    </w:p>
+    <w:p>
+      <w:pPr>
+        <w:jc w:val="both"/>
+        <w:rPr>
+          <w:b/>
+          <w:bCs/>
+          <w:lang w:val="en-US"/>
+        </w:rPr>
+      </w:pPr>
+      <w:r>
+        <w:rPr>
+          <w:b/>
+          <w:bCs/>
+          <w:lang w:val="en-US"/>
+        </w:rPr>
+        <w:t>Question 2.3 (1 mark)</w:t>
+      </w:r>
+    </w:p>
+    <w:p>
+      <w:pPr>
+        <w:jc w:val="both"/>
+        <w:rPr>
+          <w:b/>
+          <w:bCs/>
+          <w:lang w:val="en-US"/>
+        </w:rPr>
+      </w:pPr>
+    </w:p>
+    <w:p>
+      <w:pPr>
+        <w:rPr>
+          <w:lang w:val="en-US"/>
+        </w:rPr>
+      </w:pPr>
+      <w:r>
+        <w:rPr>
+          <w:lang w:val="en-US"/>
+        </w:rPr>
+        <w:t xml:space="preserve">As observed from question 2.2, w was created in the data segment, and this allows them to preserve values between calls to a function as the data segment is reserved for global variables which is separate from the stack and the heap, both of which are reserved for local and dynamic variables respectively. </w:t>
+      </w:r>
+    </w:p>
+    <w:p>
+      <w:pPr>
+        <w:rPr>
+          <w:lang w:val="en-US"/>
+        </w:rPr>
+      </w:pPr>
+    </w:p>
+    <w:p>
+      <w:pPr>
+        <w:rPr>
+          <w:lang w:val="en-US"/>
+        </w:rPr>
+      </w:pPr>
+      <w:r>
+        <w:rPr>
+          <w:lang w:val="en-US"/>
+        </w:rPr>
+        <w:t>This allows them to preserve values between calls to a function.</w:t>
+      </w:r>
+    </w:p>
+    <w:p>
+      <w:pPr>
+        <w:pStyle w:val="ListParagraph"/>
+        <w:jc w:val="both"/>
+        <w:rPr>
+          <w:color w:val="C00000"/>
+          <w:lang w:val="en-US"/>
+        </w:rPr>
+      </w:pPr>
+    </w:p>
+    <w:p>
+      <w:pPr>
+        <w:jc w:val="both"/>
+        <w:rPr>
+          <w:lang w:val="en-US"/>
+        </w:rPr>
+      </w:pPr>
+    </w:p>
+    <w:p>
+      <w:pPr>
+        <w:jc w:val="both"/>
+        <w:rPr>
+          <w:b/>
+          <w:bCs/>
+          <w:lang w:val="en-US"/>
+        </w:rPr>
+      </w:pPr>
+      <w:r>
+        <w:rPr>
+          <w:b/>
+          <w:bCs/>
+          <w:lang w:val="en-US"/>
+        </w:rPr>
+        <w:t>Question 2.4 (1 mark)</w:t>
+      </w:r>
+    </w:p>
+    <w:p>
+      <w:pPr>
+        <w:jc w:val="both"/>
+        <w:rPr>
+          <w:b/>
+          <w:bCs/>
+          <w:lang w:val="en-US"/>
+        </w:rPr>
+      </w:pPr>
+    </w:p>
+    <w:p>
+      <w:pPr>
+        <w:jc w:val="both"/>
+        <w:rPr>
+          <w:lang w:val="en-US"/>
+        </w:rPr>
+      </w:pPr>
+      <w:r>
+        <w:rPr>
+          <w:lang w:val="en-US"/>
+        </w:rPr>
+        <w:t>Declaring a local variable static will allow i</w:t>
+      </w:r>
+      <w:r>
+        <w:rPr>
+          <w:lang w:val="en-US"/>
+        </w:rPr>
+        <w:t xml:space="preserve">t </w:t>
+      </w:r>
+      <w:r>
+        <w:rPr>
+          <w:lang w:val="en-US"/>
+        </w:rPr>
+        <w:t xml:space="preserve">to </w:t>
+      </w:r>
+      <w:r>
+        <w:rPr>
+          <w:lang w:val="en-US"/>
+        </w:rPr>
+        <w:t>retain its value between calls, but its scope is still limited to the function.</w:t>
+      </w:r>
+      <w:r>
+        <w:rPr>
+          <w:lang w:val="en-US"/>
+        </w:rPr>
+        <w:t xml:space="preserve"> </w:t>
+      </w:r>
+      <w:r>
+        <w:rPr>
+          <w:lang w:val="en-US"/>
+        </w:rPr>
+        <w:t>Global static variables are visible and accessible throughout the entire file where they are declared.</w:t>
+      </w:r>
+    </w:p>
+    <w:p>
+      <w:pPr>
+        <w:jc w:val="both"/>
+        <w:rPr>
+          <w:b/>
+          <w:bCs/>
+          <w:lang w:val="en-US"/>
+        </w:rPr>
+      </w:pPr>
+    </w:p>
+    <w:p>
+      <w:pPr>
+        <w:jc w:val="both"/>
+        <w:rPr>
+          <w:b/>
+          <w:bCs/>
+          <w:lang w:val="en-US"/>
+        </w:rPr>
+      </w:pPr>
+      <w:r>
+        <w:rPr>
+          <w:b/>
+          <w:bCs/>
+          <w:lang w:val="en-US"/>
+        </w:rPr>
+        <w:t>Question 2.5 (1 mark)</w:t>
+      </w:r>
+    </w:p>
+    <w:p>
+      <w:pPr>
+        <w:jc w:val="both"/>
+        <w:rPr>
+          <w:b/>
+          <w:bCs/>
+          <w:lang w:val="en-US"/>
+        </w:rPr>
+      </w:pPr>
+    </w:p>
+    <w:p>
+      <w:pPr>
+        <w:jc w:val="both"/>
+        <w:rPr>
           <w:lang w:val="en-US"/>
         </w:rPr>
       </w:pPr>
@@ -1874,170 +2322,6 @@
       <w:pPr>
         <w:jc w:val="both"/>
         <w:rPr>
-          <w:b/>
-          <w:bCs/>
-          <w:lang w:val="en-US"/>
-        </w:rPr>
-      </w:pPr>
-      <w:r>
-        <w:rPr>
-          <w:b/>
-          <w:bCs/>
-          <w:lang w:val="en-US"/>
-        </w:rPr>
-        <w:t>Question 2.3 (1 mark)</w:t>
-      </w:r>
-    </w:p>
-    <w:p>
-      <w:pPr>
-        <w:jc w:val="both"/>
-        <w:rPr>
-          <w:b/>
-          <w:bCs/>
-          <w:lang w:val="en-US"/>
-        </w:rPr>
-      </w:pPr>
-    </w:p>
-    <w:p>
-      <w:pPr>
-        <w:jc w:val="both"/>
-        <w:rPr>
-          <w:lang w:val="en-US"/>
-        </w:rPr>
-      </w:pPr>
-      <w:r>
-        <w:rPr>
-          <w:lang w:val="en-US"/>
-        </w:rPr>
-        <w:t>&lt;Your answer here&gt;</w:t>
-      </w:r>
-    </w:p>
-    <w:p>
-      <w:pPr>
-        <w:pStyle w:val="ListParagraph"/>
-        <w:jc w:val="both"/>
-        <w:rPr>
-          <w:color w:val="C00000"/>
-          <w:lang w:val="en-US"/>
-        </w:rPr>
-      </w:pPr>
-    </w:p>
-    <w:p>
-      <w:pPr>
-        <w:jc w:val="both"/>
-        <w:rPr>
-          <w:lang w:val="en-US"/>
-        </w:rPr>
-      </w:pPr>
-    </w:p>
-    <w:p>
-      <w:pPr>
-        <w:jc w:val="both"/>
-        <w:rPr>
-          <w:b/>
-          <w:bCs/>
-          <w:lang w:val="en-US"/>
-        </w:rPr>
-      </w:pPr>
-      <w:r>
-        <w:rPr>
-          <w:b/>
-          <w:bCs/>
-          <w:lang w:val="en-US"/>
-        </w:rPr>
-        <w:t>Question 2.4 (1 mark)</w:t>
-      </w:r>
-    </w:p>
-    <w:p>
-      <w:pPr>
-        <w:jc w:val="both"/>
-        <w:rPr>
-          <w:b/>
-          <w:bCs/>
-          <w:lang w:val="en-US"/>
-        </w:rPr>
-      </w:pPr>
-    </w:p>
-    <w:p>
-      <w:pPr>
-        <w:jc w:val="both"/>
-        <w:rPr>
-          <w:lang w:val="en-US"/>
-        </w:rPr>
-      </w:pPr>
-      <w:r>
-        <w:rPr>
-          <w:lang w:val="en-US"/>
-        </w:rPr>
-        <w:t>&lt;Your answer here&gt;</w:t>
-      </w:r>
-    </w:p>
-    <w:p>
-      <w:pPr>
-        <w:jc w:val="both"/>
-        <w:rPr>
-          <w:b/>
-          <w:bCs/>
-          <w:lang w:val="en-US"/>
-        </w:rPr>
-      </w:pPr>
-    </w:p>
-    <w:p>
-      <w:pPr>
-        <w:jc w:val="both"/>
-        <w:rPr>
-          <w:b/>
-          <w:bCs/>
-          <w:lang w:val="en-US"/>
-        </w:rPr>
-      </w:pPr>
-      <w:r>
-        <w:rPr>
-          <w:b/>
-          <w:bCs/>
-          <w:lang w:val="en-US"/>
-        </w:rPr>
-        <w:t>Question 2.5 (1 mark)</w:t>
-      </w:r>
-    </w:p>
-    <w:p>
-      <w:pPr>
-        <w:jc w:val="both"/>
-        <w:rPr>
-          <w:b/>
-          <w:bCs/>
-          <w:lang w:val="en-US"/>
-        </w:rPr>
-      </w:pPr>
-    </w:p>
-    <w:p>
-      <w:pPr>
-        <w:jc w:val="both"/>
-        <w:rPr>
-          <w:lang w:val="en-US"/>
-        </w:rPr>
-      </w:pPr>
-      <w:r>
-        <w:rPr>
-          <w:lang w:val="en-US"/>
-        </w:rPr>
-        <w:t>&lt;Your answer here&gt;</w:t>
-      </w:r>
-    </w:p>
-    <w:p>
-      <w:pPr>
-        <w:jc w:val="both"/>
-        <w:rPr>
-          <w:b/>
-          <w:bCs/>
-          <w:lang w:val="en-US"/>
-        </w:rPr>
-      </w:pPr>
-    </w:p>
-    <w:p>
-      <w:pPr>
-        <w:jc w:val="both"/>
-        <w:rPr>
           <w:lang w:val="en-US"/>
         </w:rPr>
       </w:pPr>
@@ -2046,7 +2330,6 @@
           <w:u w:val="single"/>
           <w:lang w:val="en-US"/>
         </w:rPr>
-        <w:lastRenderedPageBreak/>
         <w:t>Section 3</w:t>
       </w:r>
     </w:p>

</xml_diff>

<commit_message>
added llist.c and llist.h to part4
</commit_message>
<xml_diff>
--- a/CS2106Lab1/AxxxxxxY.docx
+++ b/CS2106Lab1/AxxxxxxY.docx
@@ -2349,6 +2349,14 @@
           <w:lang w:val="en-US"/>
         </w:rPr>
       </w:pPr>
+    </w:p>
+    <w:p>
+      <w:pPr>
+        <w:jc w:val="both"/>
+        <w:rPr>
+          <w:lang w:val="en-US"/>
+        </w:rPr>
+      </w:pPr>
       <w:r>
         <w:rPr>
           <w:lang w:val="en-US"/>
@@ -2393,6 +2401,14 @@
           <w:lang w:val="en-US"/>
         </w:rPr>
       </w:pPr>
+    </w:p>
+    <w:p>
+      <w:pPr>
+        <w:jc w:val="both"/>
+        <w:rPr>
+          <w:lang w:val="en-US"/>
+        </w:rPr>
+      </w:pPr>
       <w:r>
         <w:rPr>
           <w:lang w:val="en-US"/>
@@ -2405,6 +2421,27 @@
         </w:rPr>
         <w:t>the variable acc retains its value with every call of accumulate(x) due to it being static, allowing it to truly accumulate all the values from 1 to 10.</w:t>
       </w:r>
+    </w:p>
+    <w:p>
+      <w:pPr>
+        <w:rPr>
+          <w:lang w:val="en-US"/>
+        </w:rPr>
+      </w:pPr>
+      <w:r>
+        <w:rPr>
+          <w:lang w:val="en-US"/>
+        </w:rPr>
+        <w:br w:type="page"/>
+      </w:r>
+    </w:p>
+    <w:p>
+      <w:pPr>
+        <w:jc w:val="both"/>
+        <w:rPr>
+          <w:lang w:val="en-US"/>
+        </w:rPr>
+      </w:pPr>
     </w:p>
     <w:p>
       <w:pPr>
@@ -2732,6 +2769,27 @@
         <w:t>testlist</w:t>
       </w:r>
       <w:proofErr w:type="spellEnd"/>
+    </w:p>
+    <w:p>
+      <w:pPr>
+        <w:rPr>
+          <w:lang w:val="en-GB"/>
+        </w:rPr>
+      </w:pPr>
+      <w:r>
+        <w:rPr>
+          <w:lang w:val="en-GB"/>
+        </w:rPr>
+        <w:br w:type="page"/>
+      </w:r>
+    </w:p>
+    <w:p>
+      <w:pPr>
+        <w:jc w:val="both"/>
+        <w:rPr>
+          <w:lang w:val="en-GB"/>
+        </w:rPr>
+      </w:pPr>
     </w:p>
     <w:p>
       <w:pPr>

</xml_diff>

<commit_message>
updated addresses for part 2
</commit_message>
<xml_diff>
--- a/CS2106Lab1/AxxxxxxY.docx
+++ b/CS2106Lab1/AxxxxxxY.docx
@@ -1052,7 +1052,7 @@
                 <w:color w:val="C00000"/>
                 <w:lang w:val="en-US"/>
               </w:rPr>
-              <w:t>0x102c68008</w:t>
+              <w:t>0x55f290f62018</w:t>
             </w:r>
           </w:p>
         </w:tc>
@@ -1115,7 +1115,7 @@
                 <w:color w:val="C00000"/>
                 <w:lang w:val="en-US"/>
               </w:rPr>
-              <w:t>0x102c68010</w:t>
+              <w:t>0x55f290f62020</w:t>
             </w:r>
           </w:p>
         </w:tc>
@@ -1178,7 +1178,7 @@
                 <w:color w:val="C00000"/>
                 <w:lang w:val="en-US"/>
               </w:rPr>
-              <w:t>0x102c68018</w:t>
+              <w:t>0x55f290f62028</w:t>
             </w:r>
           </w:p>
         </w:tc>
@@ -1241,7 +1241,7 @@
                 <w:color w:val="C00000"/>
                 <w:lang w:val="en-US"/>
               </w:rPr>
-              <w:t>0x102c68020</w:t>
+              <w:t>0x55f290f62030</w:t>
             </w:r>
           </w:p>
         </w:tc>
@@ -1304,7 +1304,7 @@
                 <w:color w:val="C00000"/>
                 <w:lang w:val="en-US"/>
               </w:rPr>
-              <w:t>0x102c68000</w:t>
+              <w:t>0x55f290f62038</w:t>
             </w:r>
           </w:p>
         </w:tc>
@@ -1367,7 +1367,7 @@
                 <w:color w:val="C00000"/>
                 <w:lang w:val="en-US"/>
               </w:rPr>
-              <w:t>0x16d19f25c</w:t>
+              <w:t>0x7ffc6709996c</w:t>
             </w:r>
           </w:p>
         </w:tc>
@@ -1430,7 +1430,7 @@
                 <w:color w:val="C00000"/>
                 <w:lang w:val="en-US"/>
               </w:rPr>
-              <w:t>0x16d19f258</w:t>
+              <w:t>0x7ffc67099968</w:t>
             </w:r>
           </w:p>
         </w:tc>
@@ -1493,7 +1493,7 @@
                 <w:color w:val="C00000"/>
                 <w:lang w:val="en-US"/>
               </w:rPr>
-              <w:t>0x16d19f254</w:t>
+              <w:t>0x7ffc67099974</w:t>
             </w:r>
           </w:p>
         </w:tc>
@@ -2011,7 +2011,7 @@
           <w:color w:val="000000" w:themeColor="text1"/>
           <w:lang w:val="en-US"/>
         </w:rPr>
-        <w:t>0x102c68000</w:t>
+        <w:t>0x55f290f62038</w:t>
       </w:r>
       <w:r>
         <w:rPr>
@@ -2048,7 +2048,7 @@
           <w:color w:val="000000" w:themeColor="text1"/>
           <w:lang w:val="en-US"/>
         </w:rPr>
-        <w:t>0x102c68008</w:t>
+        <w:t>0x55f290f62018</w:t>
       </w:r>
       <w:r>
         <w:rPr>
@@ -2062,7 +2062,7 @@
           <w:color w:val="000000" w:themeColor="text1"/>
           <w:lang w:val="en-US"/>
         </w:rPr>
-        <w:t>0x102c68020</w:t>
+        <w:t>0x55f290f62030</w:t>
       </w:r>
       <w:r>
         <w:rPr>

</xml_diff>